<commit_message>
added online ed link to index page
</commit_message>
<xml_diff>
--- a/word/index.docx
+++ b/word/index.docx
@@ -602,8 +602,19 @@
         <w:pStyle w:val="Compact"/>
       </w:pPr>
       <w:r>
-        <w:t xml:space="preserve">✪ EDT 610 Online Learning</w:t>
-      </w:r>
+        <w:t xml:space="preserve">✪</w:t>
+      </w:r>
+      <w:r>
+        <w:t xml:space="preserve"> </w:t>
+      </w:r>
+      <w:hyperlink r:id="rId30">
+        <w:r>
+          <w:rPr>
+            <w:rStyle w:val="Hyperlink"/>
+          </w:rPr>
+          <w:t xml:space="preserve">EDT 610 Online Learning</w:t>
+        </w:r>
+      </w:hyperlink>
     </w:p>
     <w:p>
       <w:pPr>
@@ -628,7 +639,7 @@
       <w:r>
         <w:t xml:space="preserve"> </w:t>
       </w:r>
-      <w:hyperlink r:id="rId30">
+      <w:hyperlink r:id="rId31">
         <w:r>
           <w:rPr>
             <w:rStyle w:val="Hyperlink"/>
@@ -660,7 +671,7 @@
       <w:r>
         <w:t xml:space="preserve"> </w:t>
       </w:r>
-      <w:hyperlink r:id="rId31">
+      <w:hyperlink r:id="rId32">
         <w:r>
           <w:rPr>
             <w:rStyle w:val="Hyperlink"/>
@@ -713,7 +724,7 @@
       <w:r>
         <w:t xml:space="preserve"> </w:t>
       </w:r>
-      <w:hyperlink r:id="rId32">
+      <w:hyperlink r:id="rId33">
         <w:r>
           <w:rPr>
             <w:rStyle w:val="Hyperlink"/>

</xml_diff>